<commit_message>
Add css, js + Update All
</commit_message>
<xml_diff>
--- a/AboutMe/app/Resume_RatchanonChompuboot_Template_v1.docx
+++ b/AboutMe/app/Resume_RatchanonChompuboot_Template_v1.docx
@@ -112,8 +112,18 @@
           <w:sz w:val="20"/>
           <w:szCs w:val="20"/>
         </w:rPr>
-        <w:t>Full Stack .NET Developer</w:t>
-      </w:r>
+        <w:t xml:space="preserve">Full-Stack .NET Web Developer </w:t>
+      </w:r>
+      <w:proofErr w:type="spellStart"/>
+      <w:r>
+        <w:rPr>
+          <w:rFonts w:ascii="Helvetica" w:eastAsia="Times New Roman" w:hAnsi="Helvetica" w:cs="Helvetica"/>
+          <w:sz w:val="20"/>
+          <w:szCs w:val="20"/>
+        </w:rPr>
+        <w:t>Developer</w:t>
+      </w:r>
+      <w:proofErr w:type="spellEnd"/>
     </w:p>
     <w:p>
       <w:pPr>
@@ -125,6 +135,8 @@
           <w:szCs w:val="20"/>
         </w:rPr>
       </w:pPr>
+      <w:bookmarkStart w:id="0" w:name="_GoBack"/>
+      <w:bookmarkEnd w:id="0"/>
       <w:r>
         <w:rPr>
           <w:rFonts w:ascii="Helvetica" w:eastAsia="Times New Roman" w:hAnsi="Helvetica" w:cs="Helvetica"/>
@@ -166,7 +178,15 @@
           <w:sz w:val="20"/>
           <w:szCs w:val="20"/>
         </w:rPr>
-        <w:t> it.sunday.develop@gmail.com</w:t>
+        <w:t> </w:t>
+      </w:r>
+      <w:r>
+        <w:rPr>
+          <w:rFonts w:ascii="Helvetica" w:eastAsia="Times New Roman" w:hAnsi="Helvetica" w:cs="Helvetica"/>
+          <w:sz w:val="20"/>
+          <w:szCs w:val="20"/>
+        </w:rPr>
+        <w:t>ratchanon.c@outlook.com</w:t>
       </w:r>
     </w:p>
     <w:p>
@@ -290,56 +310,6 @@
           <w:szCs w:val="20"/>
         </w:rPr>
         <w:t>Looking for an innovative and challenging.</w:t>
-      </w:r>
-    </w:p>
-    <w:p>
-      <w:pPr>
-        <w:numPr>
-          <w:ilvl w:val="0"/>
-          <w:numId w:val="1"/>
-        </w:numPr>
-        <w:shd w:val="clear" w:color="auto" w:fill="FFFFFF"/>
-        <w:spacing w:before="100" w:beforeAutospacing="1" w:after="100" w:afterAutospacing="1" w:line="240" w:lineRule="auto"/>
-        <w:rPr>
-          <w:rFonts w:ascii="Helvetica" w:eastAsia="Times New Roman" w:hAnsi="Helvetica" w:cs="Helvetica"/>
-          <w:color w:val="333333"/>
-          <w:sz w:val="20"/>
-          <w:szCs w:val="20"/>
-        </w:rPr>
-      </w:pPr>
-      <w:r>
-        <w:rPr>
-          <w:rFonts w:ascii="Helvetica" w:eastAsia="Times New Roman" w:hAnsi="Helvetica" w:cs="Helvetica"/>
-          <w:color w:val="333333"/>
-          <w:sz w:val="20"/>
-          <w:szCs w:val="20"/>
-        </w:rPr>
-        <w:t>Looking for enjoy community.</w:t>
-      </w:r>
-    </w:p>
-    <w:p>
-      <w:pPr>
-        <w:numPr>
-          <w:ilvl w:val="0"/>
-          <w:numId w:val="1"/>
-        </w:numPr>
-        <w:shd w:val="clear" w:color="auto" w:fill="FFFFFF"/>
-        <w:spacing w:before="100" w:beforeAutospacing="1" w:after="100" w:afterAutospacing="1" w:line="240" w:lineRule="auto"/>
-        <w:rPr>
-          <w:rFonts w:ascii="Helvetica" w:eastAsia="Times New Roman" w:hAnsi="Helvetica" w:cs="Helvetica"/>
-          <w:color w:val="333333"/>
-          <w:sz w:val="20"/>
-          <w:szCs w:val="20"/>
-        </w:rPr>
-      </w:pPr>
-      <w:r>
-        <w:rPr>
-          <w:rFonts w:ascii="Helvetica" w:eastAsia="Times New Roman" w:hAnsi="Helvetica" w:cs="Helvetica"/>
-          <w:color w:val="333333"/>
-          <w:sz w:val="20"/>
-          <w:szCs w:val="20"/>
-        </w:rPr>
-        <w:t>Looking for progress in the job</w:t>
       </w:r>
     </w:p>
     <w:p>
@@ -405,7 +375,7 @@
       </w:tblPr>
       <w:tblGrid>
         <w:gridCol w:w="1500"/>
-        <w:gridCol w:w="2279"/>
+        <w:gridCol w:w="2280"/>
       </w:tblGrid>
       <w:tr>
         <w:tc>
@@ -612,7 +582,23 @@
                 <w:sz w:val="20"/>
                 <w:szCs w:val="20"/>
               </w:rPr>
-              <w:t>: 23 years</w:t>
+              <w:t>: 2</w:t>
+            </w:r>
+            <w:r>
+              <w:rPr>
+                <w:rFonts w:ascii="Helvetica" w:eastAsia="Times New Roman" w:hAnsi="Helvetica" w:cs="Helvetica"/>
+                <w:sz w:val="20"/>
+                <w:szCs w:val="20"/>
+              </w:rPr>
+              <w:t>4</w:t>
+            </w:r>
+            <w:r>
+              <w:rPr>
+                <w:rFonts w:ascii="Helvetica" w:eastAsia="Times New Roman" w:hAnsi="Helvetica" w:cs="Helvetica"/>
+                <w:sz w:val="20"/>
+                <w:szCs w:val="20"/>
+              </w:rPr>
+              <w:t xml:space="preserve"> years</w:t>
             </w:r>
           </w:p>
         </w:tc>
@@ -1048,8 +1034,6 @@
         </w:rPr>
         <w:t>NodeJS</w:t>
       </w:r>
-      <w:bookmarkStart w:id="0" w:name="_GoBack"/>
-      <w:bookmarkEnd w:id="0"/>
       <w:proofErr w:type="spellEnd"/>
     </w:p>
     <w:p>

</xml_diff>